<commit_message>
new pdf final rapport numérique
</commit_message>
<xml_diff>
--- a/img/E61_Attestation_de_non_plagiat_BTS_SN_2024.docx
+++ b/img/E61_Attestation_de_non_plagiat_BTS_SN_2024.docx
@@ -199,174 +199,175 @@
         <w:t>: Rapport d’activité en entreprise</w:t>
       </w:r>
     </w:p>
+    <w:p/>
+    <w:p>
+      <w:pPr>
+        <w:jc w:val="both"/>
+      </w:pPr>
+      <w:r>
+        <w:t>Je soussigné(e) :</w:t>
+      </w:r>
+    </w:p>
+    <w:p>
+      <w:pPr>
+        <w:jc w:val="both"/>
+      </w:pPr>
+      <w:r>
+        <w:t>Nom de naiss</w:t>
+      </w:r>
+      <w:r>
+        <w:t>ance :</w:t>
+      </w:r>
+      <w:r>
+        <w:t xml:space="preserve"> Leduc        Prénom : Jean</w:t>
+      </w:r>
+    </w:p>
+    <w:p>
+      <w:pPr>
+        <w:jc w:val="both"/>
+      </w:pPr>
+      <w:r>
+        <w:t xml:space="preserve">Nom </w:t>
+      </w:r>
+      <w:r>
+        <w:t>d’usage :</w:t>
+      </w:r>
+    </w:p>
+    <w:p>
+      <w:pPr>
+        <w:jc w:val="both"/>
+      </w:pPr>
+      <w:r>
+        <w:t xml:space="preserve">Inscrit(e) </w:t>
+      </w:r>
+      <w:r>
+        <w:t xml:space="preserve">dans l’établissement : </w:t>
+      </w:r>
+      <w:r>
+        <w:t>La Providence à Amiens</w:t>
+      </w:r>
+    </w:p>
+    <w:p/>
+    <w:p>
+      <w:pPr>
+        <w:jc w:val="both"/>
+      </w:pPr>
+      <w:r>
+        <w:t>C</w:t>
+      </w:r>
+      <w:r>
+        <w:t>e</w:t>
+      </w:r>
+      <w:r>
+        <w:t xml:space="preserve">rtifie que le dossier </w:t>
+      </w:r>
+      <w:r>
+        <w:t>supp</w:t>
+      </w:r>
+      <w:r>
+        <w:t xml:space="preserve">ort de l’épreuve </w:t>
+      </w:r>
+      <w:r>
+        <w:t>Rapport d’activité en entreprise</w:t>
+      </w:r>
+      <w:r>
+        <w:t xml:space="preserve"> </w:t>
+      </w:r>
+      <w:r>
+        <w:t>est strictement le fruit de mon travail personnel.</w:t>
+      </w:r>
+    </w:p>
+    <w:p>
+      <w:pPr>
+        <w:jc w:val="both"/>
+      </w:pPr>
+      <w:r>
+        <w:t>Tout emprunt à un tiers (ouvrage, article, documents, sources internet incluses</w:t>
+      </w:r>
+      <w:r>
+        <w:t xml:space="preserve"> dont </w:t>
+      </w:r>
+      <w:proofErr w:type="spellStart"/>
+      <w:r>
+        <w:t>ChatGPT</w:t>
+      </w:r>
+      <w:proofErr w:type="spellEnd"/>
+      <w:r>
+        <w:t xml:space="preserve">) est </w:t>
+      </w:r>
+      <w:r>
+        <w:t>obligatoirement précisé. Les do</w:t>
+      </w:r>
+      <w:r>
+        <w:t>cuments propres à la structure</w:t>
+      </w:r>
+      <w:r>
+        <w:t xml:space="preserve"> évoquée dans le dossier</w:t>
+      </w:r>
+      <w:r>
+        <w:t xml:space="preserve"> </w:t>
+      </w:r>
+      <w:r>
+        <w:t xml:space="preserve">et repris sans être </w:t>
+      </w:r>
+      <w:r>
+        <w:t xml:space="preserve">retravaillés </w:t>
+      </w:r>
+      <w:r>
+        <w:t>sont indiqués par la mention « </w:t>
+      </w:r>
+      <w:r>
+        <w:rPr>
+          <w:i/>
+        </w:rPr>
+        <w:t>D</w:t>
+      </w:r>
+      <w:r>
+        <w:rPr>
+          <w:i/>
+        </w:rPr>
+        <w:t>ocument interne à la structure</w:t>
+      </w:r>
+      <w:r>
+        <w:t> »</w:t>
+      </w:r>
+      <w:r>
+        <w:t>.</w:t>
+      </w:r>
+    </w:p>
+    <w:p>
+      <w:pPr>
+        <w:jc w:val="both"/>
+      </w:pPr>
+      <w:r>
+        <w:t>Le dossier constitue une production originale et personnelle soumise à la réglementation de la fraude aux examens</w:t>
+      </w:r>
+      <w:r>
+        <w:t>. Tout plagiat sera considéré c</w:t>
+      </w:r>
+      <w:r>
+        <w:t>omme une situation de fraude.</w:t>
+      </w:r>
+    </w:p>
     <w:p>
       <w:bookmarkStart w:id="0" w:name="_GoBack"/>
       <w:bookmarkEnd w:id="0"/>
     </w:p>
     <w:p>
-      <w:pPr>
-        <w:jc w:val="both"/>
-      </w:pPr>
-      <w:r>
-        <w:t>Je soussigné(e) :</w:t>
-      </w:r>
-    </w:p>
-    <w:p>
-      <w:pPr>
-        <w:jc w:val="both"/>
-      </w:pPr>
-      <w:r>
-        <w:t>Nom de naiss</w:t>
-      </w:r>
-      <w:r>
-        <w:t>ance : ………………………………………. Prénom : ……………………………………………………….</w:t>
-      </w:r>
-    </w:p>
-    <w:p>
-      <w:pPr>
-        <w:jc w:val="both"/>
-      </w:pPr>
-      <w:r>
-        <w:t>Nom d’usage : …………………</w:t>
-      </w:r>
-      <w:r>
-        <w:t>…………………………………………</w:t>
-      </w:r>
-    </w:p>
-    <w:p>
-      <w:pPr>
-        <w:jc w:val="both"/>
-      </w:pPr>
-      <w:r>
-        <w:t xml:space="preserve">Inscrit(e) </w:t>
-      </w:r>
-      <w:r>
-        <w:t>dans l’établissement : ………………………………………………………………</w:t>
-      </w:r>
-      <w:r>
-        <w:t>………………………</w:t>
-      </w:r>
-      <w:proofErr w:type="gramStart"/>
-      <w:r>
-        <w:t>…….</w:t>
-      </w:r>
-      <w:proofErr w:type="gramEnd"/>
-      <w:r>
-        <w:t>.</w:t>
-      </w:r>
-    </w:p>
-    <w:p/>
-    <w:p>
-      <w:pPr>
-        <w:jc w:val="both"/>
-      </w:pPr>
-      <w:r>
-        <w:t>C</w:t>
-      </w:r>
-      <w:r>
-        <w:t>e</w:t>
-      </w:r>
-      <w:r>
-        <w:t xml:space="preserve">rtifie que le dossier </w:t>
-      </w:r>
-      <w:r>
-        <w:t>supp</w:t>
-      </w:r>
-      <w:r>
-        <w:t xml:space="preserve">ort de l’épreuve </w:t>
-      </w:r>
-      <w:r>
-        <w:t>Rapport d’activité en entreprise</w:t>
+      <w:r>
+        <w:t xml:space="preserve">Fait à </w:t>
+      </w:r>
+      <w:r>
+        <w:t>Amiens</w:t>
       </w:r>
       <w:r>
         <w:t xml:space="preserve"> </w:t>
       </w:r>
       <w:r>
-        <w:t>est strictement le fruit de mon travail personnel.</w:t>
-      </w:r>
-    </w:p>
-    <w:p>
-      <w:pPr>
-        <w:jc w:val="both"/>
-      </w:pPr>
-      <w:r>
-        <w:t>Tout emprunt à un tiers (ouvrage, article, documents, sources internet incluses</w:t>
-      </w:r>
-      <w:r>
-        <w:t xml:space="preserve"> dont </w:t>
-      </w:r>
-      <w:proofErr w:type="spellStart"/>
-      <w:r>
-        <w:t>ChatGPT</w:t>
-      </w:r>
-      <w:proofErr w:type="spellEnd"/>
-      <w:r>
-        <w:t xml:space="preserve">) est </w:t>
-      </w:r>
-      <w:r>
-        <w:t>obligatoirement précisé. Les do</w:t>
-      </w:r>
-      <w:r>
-        <w:t>cuments propres à la structure</w:t>
-      </w:r>
-      <w:r>
-        <w:t xml:space="preserve"> évoquée dans le dossier</w:t>
-      </w:r>
-      <w:r>
-        <w:t xml:space="preserve"> </w:t>
-      </w:r>
-      <w:r>
-        <w:t xml:space="preserve">et repris sans être </w:t>
-      </w:r>
-      <w:r>
-        <w:t xml:space="preserve">retravaillés </w:t>
-      </w:r>
-      <w:r>
-        <w:t>sont indiqués par la mention « </w:t>
-      </w:r>
-      <w:r>
-        <w:rPr>
-          <w:i/>
-        </w:rPr>
-        <w:t>D</w:t>
-      </w:r>
-      <w:r>
-        <w:rPr>
-          <w:i/>
-        </w:rPr>
-        <w:t>ocument interne à la structure</w:t>
-      </w:r>
-      <w:r>
-        <w:t> »</w:t>
-      </w:r>
-      <w:r>
-        <w:t>.</w:t>
-      </w:r>
-    </w:p>
-    <w:p>
-      <w:pPr>
-        <w:jc w:val="both"/>
-      </w:pPr>
-      <w:r>
-        <w:t>Le dossier constitue une production originale et personnelle soumise à la réglementation de la fraude aux examens</w:t>
-      </w:r>
-      <w:r>
-        <w:t>. Tout plagiat sera considéré c</w:t>
-      </w:r>
-      <w:r>
-        <w:t>omme une situation de fraude.</w:t>
-      </w:r>
-    </w:p>
-    <w:p/>
-    <w:p>
-      <w:r>
-        <w:t>Fait à …………………………………………………………………………………………</w:t>
-      </w:r>
-      <w:r>
-        <w:t xml:space="preserve"> </w:t>
-      </w:r>
-      <w:r>
-        <w:t>le ……………………………………………………</w:t>
+        <w:t xml:space="preserve">le </w:t>
+      </w:r>
+      <w:r>
+        <w:t>12/03/2024</w:t>
       </w:r>
     </w:p>
     <w:p/>

</xml_diff>